<commit_message>
Add notes on freeing Docker used disc space
</commit_message>
<xml_diff>
--- a/27 - R710 Proxmox - local Docker registry.docx
+++ b/27 - R710 Proxmox - local Docker registry.docx
@@ -1246,13 +1246,8 @@
       </w:r>
       <w:r>
         <w:br/>
-        <w:t>and name it</w:t>
-      </w:r>
-      <w:proofErr w:type="gramStart"/>
-      <w:r>
-        <w:t>:</w:t>
-      </w:r>
-      <w:proofErr w:type="gramEnd"/>
+        <w:t>and name it:</w:t>
+      </w:r>
       <w:r>
         <w:br/>
       </w:r>
@@ -1858,8 +1853,6 @@
       <w:pPr>
         <w:pStyle w:val="ListParagraph"/>
       </w:pPr>
-      <w:bookmarkStart w:id="0" w:name="_GoBack"/>
-      <w:bookmarkEnd w:id="0"/>
       <w:r>
         <w:t>The above is setup by doing</w:t>
       </w:r>
@@ -2263,11 +2256,195 @@
         </w:numPr>
       </w:pPr>
       <w:r>
-        <w:t>That should be all.</w:t>
-      </w:r>
-      <w:r>
-        <w:t xml:space="preserve"> </w:t>
-      </w:r>
+        <w:t xml:space="preserve">After building many images </w:t>
+      </w:r>
+      <w:r>
+        <w:rPr>
+          <w:b/>
+        </w:rPr>
+        <w:t>Docker can eat up a lot of disk space</w:t>
+      </w:r>
+      <w:r>
+        <w:t xml:space="preserve">. This can be reclaimed with these commands, </w:t>
+      </w:r>
+      <w:proofErr w:type="spellStart"/>
+      <w:r>
+        <w:t>bu</w:t>
+      </w:r>
+      <w:proofErr w:type="spellEnd"/>
+      <w:r>
+        <w:t xml:space="preserve"> first check current free disc space with:</w:t>
+      </w:r>
+      <w:r>
+        <w:br/>
+      </w:r>
+      <w:proofErr w:type="spellStart"/>
+      <w:r>
+        <w:rPr>
+          <w:b/>
+        </w:rPr>
+        <w:t>df</w:t>
+      </w:r>
+      <w:proofErr w:type="spellEnd"/>
+      <w:r>
+        <w:rPr>
+          <w:b/>
+        </w:rPr>
+        <w:t xml:space="preserve"> -h</w:t>
+      </w:r>
+      <w:r>
+        <w:br/>
+      </w:r>
+    </w:p>
+    <w:p>
+      <w:pPr>
+        <w:pStyle w:val="ListParagraph"/>
+      </w:pPr>
+      <w:r>
+        <w:t>Then do</w:t>
+      </w:r>
+      <w:proofErr w:type="gramStart"/>
+      <w:r>
+        <w:t>:</w:t>
+      </w:r>
+      <w:proofErr w:type="gramEnd"/>
+      <w:r>
+        <w:br/>
+      </w:r>
+      <w:proofErr w:type="spellStart"/>
+      <w:r>
+        <w:rPr>
+          <w:b/>
+        </w:rPr>
+        <w:t>docker</w:t>
+      </w:r>
+      <w:proofErr w:type="spellEnd"/>
+      <w:r>
+        <w:rPr>
+          <w:b/>
+        </w:rPr>
+        <w:t xml:space="preserve"> image prune -a</w:t>
+      </w:r>
+      <w:r>
+        <w:br/>
+      </w:r>
+    </w:p>
+    <w:p>
+      <w:pPr>
+        <w:pStyle w:val="ListParagraph"/>
+      </w:pPr>
+      <w:r>
+        <w:t xml:space="preserve">And check if any </w:t>
+      </w:r>
+      <w:proofErr w:type="spellStart"/>
+      <w:r>
+        <w:t>improvemet</w:t>
+      </w:r>
+      <w:proofErr w:type="spellEnd"/>
+      <w:r>
+        <w:t xml:space="preserve"> with</w:t>
+      </w:r>
+      <w:proofErr w:type="gramStart"/>
+      <w:r>
+        <w:t>:</w:t>
+      </w:r>
+      <w:proofErr w:type="gramEnd"/>
+      <w:r>
+        <w:br/>
+      </w:r>
+      <w:proofErr w:type="spellStart"/>
+      <w:r>
+        <w:rPr>
+          <w:b/>
+        </w:rPr>
+        <w:t>df</w:t>
+      </w:r>
+      <w:proofErr w:type="spellEnd"/>
+      <w:r>
+        <w:rPr>
+          <w:b/>
+        </w:rPr>
+        <w:t xml:space="preserve"> -h</w:t>
+      </w:r>
+      <w:r>
+        <w:br/>
+      </w:r>
+    </w:p>
+    <w:p>
+      <w:pPr>
+        <w:pStyle w:val="ListParagraph"/>
+      </w:pPr>
+      <w:r>
+        <w:t>Then try</w:t>
+      </w:r>
+      <w:proofErr w:type="gramStart"/>
+      <w:r>
+        <w:t>:</w:t>
+      </w:r>
+      <w:proofErr w:type="gramEnd"/>
+      <w:r>
+        <w:br/>
+      </w:r>
+      <w:proofErr w:type="spellStart"/>
+      <w:r>
+        <w:rPr>
+          <w:b/>
+        </w:rPr>
+        <w:t>docker</w:t>
+      </w:r>
+      <w:proofErr w:type="spellEnd"/>
+      <w:r>
+        <w:rPr>
+          <w:b/>
+        </w:rPr>
+        <w:t xml:space="preserve"> builder prune</w:t>
+      </w:r>
+      <w:r>
+        <w:br/>
+      </w:r>
+      <w:r>
+        <w:br/>
+        <w:t>And check what impact this has had, again with:</w:t>
+      </w:r>
+      <w:r>
+        <w:br/>
+      </w:r>
+      <w:proofErr w:type="spellStart"/>
+      <w:r>
+        <w:rPr>
+          <w:b/>
+        </w:rPr>
+        <w:t>df</w:t>
+      </w:r>
+      <w:proofErr w:type="spellEnd"/>
+      <w:r>
+        <w:rPr>
+          <w:b/>
+        </w:rPr>
+        <w:t xml:space="preserve"> -h</w:t>
+      </w:r>
+    </w:p>
+    <w:p>
+      <w:pPr>
+        <w:pStyle w:val="ListParagraph"/>
+      </w:pPr>
+    </w:p>
+    <w:p>
+      <w:pPr>
+        <w:pStyle w:val="ListParagraph"/>
+        <w:numPr>
+          <w:ilvl w:val="0"/>
+          <w:numId w:val="15"/>
+        </w:numPr>
+      </w:pPr>
+      <w:r>
+        <w:t>That should be it.</w:t>
+      </w:r>
+      <w:r>
+        <w:br/>
+      </w:r>
+      <w:bookmarkStart w:id="0" w:name="_GoBack"/>
+      <w:bookmarkEnd w:id="0"/>
     </w:p>
     <w:sectPr>
       <w:pgSz w:w="11906" w:h="16838"/>

</xml_diff>

<commit_message>
Update registry version. Update settings to allow delete, add new gui's
The new gui's allow fine grained inspection of the docker images.
And one of them allows the deletion of images - FANTASTIC !
</commit_message>
<xml_diff>
--- a/27 - R710 Proxmox - local Docker registry.docx
+++ b/27 - R710 Proxmox - local Docker registry.docx
@@ -344,7 +344,13 @@
       </w:r>
       <w:proofErr w:type="spellEnd"/>
       <w:r>
-        <w:t xml:space="preserve"> file:</w:t>
+        <w:t xml:space="preserve"> file</w:t>
+      </w:r>
+      <w:r>
+        <w:t>, ensuring there is an additional CR at the last line</w:t>
+      </w:r>
+      <w:r>
+        <w:t>:</w:t>
       </w:r>
       <w:r>
         <w:br/>
@@ -494,6 +500,15 @@
         </w:rPr>
         <w:t>: registry:2</w:t>
       </w:r>
+      <w:r>
+        <w:rPr>
+          <w:rFonts w:ascii="Courier New" w:hAnsi="Courier New" w:cs="Courier New"/>
+          <w:b/>
+          <w:sz w:val="20"/>
+          <w:szCs w:val="20"/>
+        </w:rPr>
+        <w:t>.8.2</w:t>
+      </w:r>
     </w:p>
     <w:p>
       <w:pPr>
@@ -745,6 +760,157 @@
           <w:szCs w:val="20"/>
         </w:rPr>
       </w:pPr>
+      <w:r>
+        <w:rPr>
+          <w:rFonts w:ascii="Courier New" w:hAnsi="Courier New" w:cs="Courier New"/>
+          <w:b/>
+          <w:sz w:val="20"/>
+          <w:szCs w:val="20"/>
+        </w:rPr>
+        <w:t xml:space="preserve">      - ./</w:t>
+      </w:r>
+      <w:proofErr w:type="spellStart"/>
+      <w:r>
+        <w:rPr>
+          <w:rFonts w:ascii="Courier New" w:hAnsi="Courier New" w:cs="Courier New"/>
+          <w:b/>
+          <w:sz w:val="20"/>
+          <w:szCs w:val="20"/>
+        </w:rPr>
+        <w:t>config.yml</w:t>
+      </w:r>
+      <w:proofErr w:type="spellEnd"/>
+      <w:r>
+        <w:rPr>
+          <w:rFonts w:ascii="Courier New" w:hAnsi="Courier New" w:cs="Courier New"/>
+          <w:b/>
+          <w:sz w:val="20"/>
+          <w:szCs w:val="20"/>
+        </w:rPr>
+        <w:t>:/</w:t>
+      </w:r>
+      <w:proofErr w:type="spellStart"/>
+      <w:r>
+        <w:rPr>
+          <w:rFonts w:ascii="Courier New" w:hAnsi="Courier New" w:cs="Courier New"/>
+          <w:b/>
+          <w:sz w:val="20"/>
+          <w:szCs w:val="20"/>
+        </w:rPr>
+        <w:t>etc</w:t>
+      </w:r>
+      <w:proofErr w:type="spellEnd"/>
+      <w:r>
+        <w:rPr>
+          <w:rFonts w:ascii="Courier New" w:hAnsi="Courier New" w:cs="Courier New"/>
+          <w:b/>
+          <w:sz w:val="20"/>
+          <w:szCs w:val="20"/>
+        </w:rPr>
+        <w:t>/</w:t>
+      </w:r>
+      <w:proofErr w:type="spellStart"/>
+      <w:r>
+        <w:rPr>
+          <w:rFonts w:ascii="Courier New" w:hAnsi="Courier New" w:cs="Courier New"/>
+          <w:b/>
+          <w:sz w:val="20"/>
+          <w:szCs w:val="20"/>
+        </w:rPr>
+        <w:t>docker</w:t>
+      </w:r>
+      <w:proofErr w:type="spellEnd"/>
+      <w:r>
+        <w:rPr>
+          <w:rFonts w:ascii="Courier New" w:hAnsi="Courier New" w:cs="Courier New"/>
+          <w:b/>
+          <w:sz w:val="20"/>
+          <w:szCs w:val="20"/>
+        </w:rPr>
+        <w:t>/registry/</w:t>
+      </w:r>
+      <w:proofErr w:type="spellStart"/>
+      <w:r>
+        <w:rPr>
+          <w:rFonts w:ascii="Courier New" w:hAnsi="Courier New" w:cs="Courier New"/>
+          <w:b/>
+          <w:sz w:val="20"/>
+          <w:szCs w:val="20"/>
+        </w:rPr>
+        <w:t>config.yml</w:t>
+      </w:r>
+      <w:proofErr w:type="spellEnd"/>
+    </w:p>
+    <w:p>
+      <w:pPr>
+        <w:pStyle w:val="ListParagraph"/>
+        <w:rPr>
+          <w:rFonts w:ascii="Courier New" w:hAnsi="Courier New" w:cs="Courier New"/>
+          <w:b/>
+          <w:sz w:val="20"/>
+          <w:szCs w:val="20"/>
+        </w:rPr>
+      </w:pPr>
+      <w:r>
+        <w:rPr>
+          <w:rFonts w:ascii="Courier New" w:hAnsi="Courier New" w:cs="Courier New"/>
+          <w:b/>
+          <w:sz w:val="20"/>
+          <w:szCs w:val="20"/>
+        </w:rPr>
+        <w:t xml:space="preserve">    </w:t>
+      </w:r>
+      <w:proofErr w:type="gramStart"/>
+      <w:r>
+        <w:rPr>
+          <w:rFonts w:ascii="Courier New" w:hAnsi="Courier New" w:cs="Courier New"/>
+          <w:b/>
+          <w:sz w:val="20"/>
+          <w:szCs w:val="20"/>
+        </w:rPr>
+        <w:t>environment</w:t>
+      </w:r>
+      <w:proofErr w:type="gramEnd"/>
+      <w:r>
+        <w:rPr>
+          <w:rFonts w:ascii="Courier New" w:hAnsi="Courier New" w:cs="Courier New"/>
+          <w:b/>
+          <w:sz w:val="20"/>
+          <w:szCs w:val="20"/>
+        </w:rPr>
+        <w:t>:</w:t>
+      </w:r>
+    </w:p>
+    <w:p>
+      <w:pPr>
+        <w:pStyle w:val="ListParagraph"/>
+        <w:rPr>
+          <w:rFonts w:ascii="Courier New" w:hAnsi="Courier New" w:cs="Courier New"/>
+          <w:b/>
+          <w:sz w:val="20"/>
+          <w:szCs w:val="20"/>
+        </w:rPr>
+      </w:pPr>
+      <w:r>
+        <w:rPr>
+          <w:rFonts w:ascii="Courier New" w:hAnsi="Courier New" w:cs="Courier New"/>
+          <w:b/>
+          <w:sz w:val="20"/>
+          <w:szCs w:val="20"/>
+        </w:rPr>
+        <w:t xml:space="preserve">        REGISTRY_STORAGE_DELETE_ENABLED: "true"</w:t>
+      </w:r>
+    </w:p>
+    <w:p>
+      <w:pPr>
+        <w:pStyle w:val="ListParagraph"/>
+        <w:rPr>
+          <w:rFonts w:ascii="Courier New" w:hAnsi="Courier New" w:cs="Courier New"/>
+          <w:b/>
+          <w:sz w:val="20"/>
+          <w:szCs w:val="20"/>
+        </w:rPr>
+      </w:pPr>
     </w:p>
     <w:p>
       <w:pPr>
@@ -1130,6 +1296,7 @@
           <w:sz w:val="20"/>
           <w:szCs w:val="20"/>
         </w:rPr>
+        <w:lastRenderedPageBreak/>
         <w:t xml:space="preserve">        ENV_DOCKER_REGISTRY_PORT: 5000</w:t>
       </w:r>
       <w:r>
@@ -1145,29 +1312,643 @@
         </w:numPr>
       </w:pPr>
       <w:r>
+        <w:t>Using the following command:</w:t>
+      </w:r>
+      <w:r>
+        <w:br/>
+      </w:r>
+      <w:r>
+        <w:br/>
+      </w:r>
+      <w:proofErr w:type="spellStart"/>
+      <w:r>
+        <w:t>nano</w:t>
+      </w:r>
+      <w:proofErr w:type="spellEnd"/>
+      <w:r>
+        <w:t xml:space="preserve"> </w:t>
+      </w:r>
+      <w:proofErr w:type="spellStart"/>
+      <w:r>
+        <w:t>config</w:t>
+      </w:r>
+      <w:r>
+        <w:t>.yml</w:t>
+      </w:r>
+      <w:proofErr w:type="spellEnd"/>
+      <w:r>
+        <w:br/>
+      </w:r>
+      <w:r>
+        <w:br/>
+        <w:t>Put the following into the .</w:t>
+      </w:r>
+      <w:proofErr w:type="spellStart"/>
+      <w:r>
+        <w:t>yml</w:t>
+      </w:r>
+      <w:proofErr w:type="spellEnd"/>
+      <w:r>
+        <w:t xml:space="preserve"> file</w:t>
+      </w:r>
+      <w:r>
+        <w:t>, ensuring there is an additional CR at the last line</w:t>
+      </w:r>
+      <w:r>
+        <w:t>:</w:t>
+      </w:r>
+      <w:r>
+        <w:br/>
+      </w:r>
+      <w:r>
+        <w:br/>
+      </w:r>
+      <w:r>
+        <w:t>version: 0.1</w:t>
+      </w:r>
+    </w:p>
+    <w:p>
+      <w:pPr>
+        <w:pStyle w:val="ListParagraph"/>
+      </w:pPr>
+      <w:proofErr w:type="gramStart"/>
+      <w:r>
+        <w:t>log</w:t>
+      </w:r>
+      <w:proofErr w:type="gramEnd"/>
+      <w:r>
+        <w:t>:</w:t>
+      </w:r>
+    </w:p>
+    <w:p>
+      <w:pPr>
+        <w:pStyle w:val="ListParagraph"/>
+      </w:pPr>
+      <w:r>
+        <w:t xml:space="preserve">  </w:t>
+      </w:r>
+      <w:proofErr w:type="gramStart"/>
+      <w:r>
+        <w:t>fields</w:t>
+      </w:r>
+      <w:proofErr w:type="gramEnd"/>
+      <w:r>
+        <w:t>:</w:t>
+      </w:r>
+    </w:p>
+    <w:p>
+      <w:pPr>
+        <w:pStyle w:val="ListParagraph"/>
+      </w:pPr>
+      <w:r>
+        <w:t xml:space="preserve">    </w:t>
+      </w:r>
+      <w:proofErr w:type="gramStart"/>
+      <w:r>
+        <w:t>service</w:t>
+      </w:r>
+      <w:proofErr w:type="gramEnd"/>
+      <w:r>
+        <w:t>: registry</w:t>
+      </w:r>
+    </w:p>
+    <w:p>
+      <w:pPr>
+        <w:pStyle w:val="ListParagraph"/>
+      </w:pPr>
+      <w:proofErr w:type="gramStart"/>
+      <w:r>
+        <w:t>storage</w:t>
+      </w:r>
+      <w:proofErr w:type="gramEnd"/>
+      <w:r>
+        <w:t>:</w:t>
+      </w:r>
+    </w:p>
+    <w:p>
+      <w:pPr>
+        <w:pStyle w:val="ListParagraph"/>
+      </w:pPr>
+      <w:r>
+        <w:t xml:space="preserve">  </w:t>
+      </w:r>
+      <w:proofErr w:type="gramStart"/>
+      <w:r>
+        <w:t>cache</w:t>
+      </w:r>
+      <w:proofErr w:type="gramEnd"/>
+      <w:r>
+        <w:t>:</w:t>
+      </w:r>
+    </w:p>
+    <w:p>
+      <w:pPr>
+        <w:pStyle w:val="ListParagraph"/>
+      </w:pPr>
+      <w:r>
+        <w:t xml:space="preserve">    </w:t>
+      </w:r>
+      <w:proofErr w:type="spellStart"/>
+      <w:proofErr w:type="gramStart"/>
+      <w:r>
+        <w:t>blobdescriptor</w:t>
+      </w:r>
+      <w:proofErr w:type="spellEnd"/>
+      <w:proofErr w:type="gramEnd"/>
+      <w:r>
+        <w:t xml:space="preserve">: </w:t>
+      </w:r>
+      <w:proofErr w:type="spellStart"/>
+      <w:r>
+        <w:t>inmemory</w:t>
+      </w:r>
+      <w:proofErr w:type="spellEnd"/>
+    </w:p>
+    <w:p>
+      <w:pPr>
+        <w:pStyle w:val="ListParagraph"/>
+      </w:pPr>
+      <w:r>
+        <w:t xml:space="preserve">  </w:t>
+      </w:r>
+      <w:proofErr w:type="gramStart"/>
+      <w:r>
+        <w:t>filesystem</w:t>
+      </w:r>
+      <w:proofErr w:type="gramEnd"/>
+      <w:r>
+        <w:t>:</w:t>
+      </w:r>
+    </w:p>
+    <w:p>
+      <w:pPr>
+        <w:pStyle w:val="ListParagraph"/>
+      </w:pPr>
+      <w:r>
+        <w:t xml:space="preserve">    </w:t>
+      </w:r>
+      <w:proofErr w:type="spellStart"/>
+      <w:proofErr w:type="gramStart"/>
+      <w:r>
+        <w:t>rootdirectory</w:t>
+      </w:r>
+      <w:proofErr w:type="spellEnd"/>
+      <w:proofErr w:type="gramEnd"/>
+      <w:r>
+        <w:t>: /</w:t>
+      </w:r>
+      <w:proofErr w:type="spellStart"/>
+      <w:r>
+        <w:t>var</w:t>
+      </w:r>
+      <w:proofErr w:type="spellEnd"/>
+      <w:r>
+        <w:t>/lib/registry</w:t>
+      </w:r>
+    </w:p>
+    <w:p>
+      <w:pPr>
+        <w:pStyle w:val="ListParagraph"/>
+      </w:pPr>
+      <w:r>
+        <w:t xml:space="preserve">  </w:t>
+      </w:r>
+      <w:proofErr w:type="gramStart"/>
+      <w:r>
+        <w:t>delete</w:t>
+      </w:r>
+      <w:proofErr w:type="gramEnd"/>
+      <w:r>
+        <w:t>:</w:t>
+      </w:r>
+    </w:p>
+    <w:p>
+      <w:pPr>
+        <w:pStyle w:val="ListParagraph"/>
+      </w:pPr>
+      <w:r>
+        <w:t xml:space="preserve">    </w:t>
+      </w:r>
+      <w:proofErr w:type="gramStart"/>
+      <w:r>
+        <w:t>enabled</w:t>
+      </w:r>
+      <w:proofErr w:type="gramEnd"/>
+      <w:r>
+        <w:t xml:space="preserve">: true    </w:t>
+      </w:r>
+    </w:p>
+    <w:p>
+      <w:pPr>
+        <w:pStyle w:val="ListParagraph"/>
+      </w:pPr>
+      <w:proofErr w:type="gramStart"/>
+      <w:r>
+        <w:t>http</w:t>
+      </w:r>
+      <w:proofErr w:type="gramEnd"/>
+      <w:r>
+        <w:t>:</w:t>
+      </w:r>
+    </w:p>
+    <w:p>
+      <w:pPr>
+        <w:pStyle w:val="ListParagraph"/>
+      </w:pPr>
+      <w:r>
+        <w:t xml:space="preserve">  </w:t>
+      </w:r>
+      <w:proofErr w:type="spellStart"/>
+      <w:proofErr w:type="gramStart"/>
+      <w:r>
+        <w:t>addr</w:t>
+      </w:r>
+      <w:proofErr w:type="spellEnd"/>
+      <w:proofErr w:type="gramEnd"/>
+      <w:r>
+        <w:t>: :5000</w:t>
+      </w:r>
+    </w:p>
+    <w:p>
+      <w:pPr>
+        <w:pStyle w:val="ListParagraph"/>
+      </w:pPr>
+      <w:r>
+        <w:t xml:space="preserve">  </w:t>
+      </w:r>
+      <w:proofErr w:type="gramStart"/>
+      <w:r>
+        <w:t>headers</w:t>
+      </w:r>
+      <w:proofErr w:type="gramEnd"/>
+      <w:r>
+        <w:t>:</w:t>
+      </w:r>
+    </w:p>
+    <w:p>
+      <w:pPr>
+        <w:pStyle w:val="ListParagraph"/>
+      </w:pPr>
+      <w:r>
+        <w:t xml:space="preserve">    X-Content-Type-Options: [</w:t>
+      </w:r>
+      <w:proofErr w:type="spellStart"/>
+      <w:r>
+        <w:t>nosniff</w:t>
+      </w:r>
+      <w:proofErr w:type="spellEnd"/>
+      <w:r>
+        <w:t>]</w:t>
+      </w:r>
+    </w:p>
+    <w:p>
+      <w:pPr>
+        <w:pStyle w:val="ListParagraph"/>
+      </w:pPr>
+      <w:r>
+        <w:t xml:space="preserve">    Access-Control-Allow-Methods: ['HEAD', 'GET', 'OPTIONS', 'DELETE']</w:t>
+      </w:r>
+    </w:p>
+    <w:p>
+      <w:pPr>
+        <w:pStyle w:val="ListParagraph"/>
+      </w:pPr>
+      <w:r>
+        <w:t xml:space="preserve">    Access-Control-Allow-Headers: ['Authorization', 'Accept', 'Cache-Control']</w:t>
+      </w:r>
+    </w:p>
+    <w:p>
+      <w:pPr>
+        <w:pStyle w:val="ListParagraph"/>
+      </w:pPr>
+      <w:r>
+        <w:t xml:space="preserve">    Access-Control-Expose-Headers: ['Docker-Content-Digest']</w:t>
+      </w:r>
+    </w:p>
+    <w:p>
+      <w:pPr>
+        <w:pStyle w:val="ListParagraph"/>
+      </w:pPr>
+      <w:proofErr w:type="gramStart"/>
+      <w:r>
+        <w:t>health</w:t>
+      </w:r>
+      <w:proofErr w:type="gramEnd"/>
+      <w:r>
+        <w:t>:</w:t>
+      </w:r>
+    </w:p>
+    <w:p>
+      <w:pPr>
+        <w:pStyle w:val="ListParagraph"/>
+      </w:pPr>
+      <w:r>
+        <w:t xml:space="preserve">  </w:t>
+      </w:r>
+      <w:proofErr w:type="spellStart"/>
+      <w:proofErr w:type="gramStart"/>
+      <w:r>
+        <w:t>storagedriver</w:t>
+      </w:r>
+      <w:proofErr w:type="spellEnd"/>
+      <w:proofErr w:type="gramEnd"/>
+      <w:r>
+        <w:t>:</w:t>
+      </w:r>
+    </w:p>
+    <w:p>
+      <w:pPr>
+        <w:pStyle w:val="ListParagraph"/>
+      </w:pPr>
+      <w:r>
+        <w:t xml:space="preserve">    </w:t>
+      </w:r>
+      <w:proofErr w:type="gramStart"/>
+      <w:r>
+        <w:t>enabled</w:t>
+      </w:r>
+      <w:proofErr w:type="gramEnd"/>
+      <w:r>
+        <w:t>: true</w:t>
+      </w:r>
+    </w:p>
+    <w:p>
+      <w:pPr>
+        <w:pStyle w:val="ListParagraph"/>
+      </w:pPr>
+      <w:r>
+        <w:t xml:space="preserve">    </w:t>
+      </w:r>
+      <w:proofErr w:type="gramStart"/>
+      <w:r>
+        <w:t>interval</w:t>
+      </w:r>
+      <w:proofErr w:type="gramEnd"/>
+      <w:r>
+        <w:t>: 10s</w:t>
+      </w:r>
+    </w:p>
+    <w:p>
+      <w:pPr>
+        <w:pStyle w:val="ListParagraph"/>
+      </w:pPr>
+      <w:r>
+        <w:t xml:space="preserve">    </w:t>
+      </w:r>
+      <w:proofErr w:type="gramStart"/>
+      <w:r>
+        <w:t>threshold</w:t>
+      </w:r>
+      <w:proofErr w:type="gramEnd"/>
+      <w:r>
+        <w:t>: 3</w:t>
+      </w:r>
+      <w:r>
+        <w:br/>
+      </w:r>
+      <w:r>
+        <w:br/>
+      </w:r>
+    </w:p>
+    <w:p>
+      <w:pPr>
+        <w:pStyle w:val="ListParagraph"/>
+        <w:numPr>
+          <w:ilvl w:val="0"/>
+          <w:numId w:val="15"/>
+        </w:numPr>
+      </w:pPr>
+      <w:r>
+        <w:t xml:space="preserve">Launch the </w:t>
+      </w:r>
+      <w:proofErr w:type="spellStart"/>
+      <w:r>
+        <w:t>docker</w:t>
+      </w:r>
+      <w:proofErr w:type="spellEnd"/>
+      <w:r>
+        <w:t xml:space="preserve"> registry with:</w:t>
+      </w:r>
+      <w:r>
+        <w:br/>
+      </w:r>
+      <w:r>
+        <w:br/>
+      </w:r>
+      <w:proofErr w:type="spellStart"/>
+      <w:r>
+        <w:rPr>
+          <w:b/>
+        </w:rPr>
+        <w:t>sudo</w:t>
+      </w:r>
+      <w:proofErr w:type="spellEnd"/>
+      <w:r>
+        <w:rPr>
+          <w:b/>
+        </w:rPr>
+        <w:t xml:space="preserve"> </w:t>
+      </w:r>
+      <w:proofErr w:type="spellStart"/>
+      <w:r>
+        <w:rPr>
+          <w:b/>
+        </w:rPr>
+        <w:t>docker</w:t>
+      </w:r>
+      <w:proofErr w:type="spellEnd"/>
+      <w:r>
+        <w:rPr>
+          <w:b/>
+        </w:rPr>
+        <w:t xml:space="preserve">-compose -f </w:t>
+      </w:r>
+      <w:proofErr w:type="spellStart"/>
+      <w:r>
+        <w:rPr>
+          <w:b/>
+        </w:rPr>
+        <w:t>docker-compose.yml</w:t>
+      </w:r>
+      <w:proofErr w:type="spellEnd"/>
+      <w:r>
+        <w:rPr>
+          <w:b/>
+        </w:rPr>
+        <w:t xml:space="preserve"> up -d</w:t>
+      </w:r>
+      <w:r>
+        <w:br/>
+      </w:r>
+    </w:p>
+    <w:p>
+      <w:pPr>
+        <w:pStyle w:val="ListParagraph"/>
+        <w:numPr>
+          <w:ilvl w:val="0"/>
+          <w:numId w:val="15"/>
+        </w:numPr>
+      </w:pPr>
+      <w:r>
+        <w:t>If you need to adjust any of the settings file, do the edits, then run the following to restart:</w:t>
+      </w:r>
+      <w:r>
+        <w:br/>
+      </w:r>
+      <w:r>
+        <w:br/>
+      </w:r>
+      <w:proofErr w:type="spellStart"/>
+      <w:r>
+        <w:rPr>
+          <w:b/>
+        </w:rPr>
+        <w:t>docker</w:t>
+      </w:r>
+      <w:proofErr w:type="spellEnd"/>
+      <w:r>
+        <w:rPr>
+          <w:b/>
+        </w:rPr>
+        <w:t xml:space="preserve">-compose </w:t>
+      </w:r>
+      <w:r>
+        <w:rPr>
+          <w:b/>
+        </w:rPr>
+        <w:t>down</w:t>
+      </w:r>
+      <w:r>
+        <w:br/>
+      </w:r>
+      <w:proofErr w:type="spellStart"/>
+      <w:r>
+        <w:rPr>
+          <w:b/>
+        </w:rPr>
+        <w:t>sudo</w:t>
+      </w:r>
+      <w:proofErr w:type="spellEnd"/>
+      <w:r>
+        <w:rPr>
+          <w:b/>
+        </w:rPr>
+        <w:t xml:space="preserve"> </w:t>
+      </w:r>
+      <w:proofErr w:type="spellStart"/>
+      <w:r>
+        <w:rPr>
+          <w:b/>
+        </w:rPr>
+        <w:t>docker</w:t>
+      </w:r>
+      <w:proofErr w:type="spellEnd"/>
+      <w:r>
+        <w:rPr>
+          <w:b/>
+        </w:rPr>
+        <w:t xml:space="preserve">-compose -f </w:t>
+      </w:r>
+      <w:proofErr w:type="spellStart"/>
+      <w:r>
+        <w:rPr>
+          <w:b/>
+        </w:rPr>
+        <w:t>docker-compose.yml</w:t>
+      </w:r>
+      <w:proofErr w:type="spellEnd"/>
+      <w:r>
+        <w:rPr>
+          <w:b/>
+        </w:rPr>
+        <w:t xml:space="preserve"> up -d</w:t>
+      </w:r>
+      <w:r>
+        <w:br/>
+      </w:r>
+    </w:p>
+    <w:p>
+      <w:pPr>
+        <w:pStyle w:val="ListParagraph"/>
+        <w:numPr>
+          <w:ilvl w:val="0"/>
+          <w:numId w:val="15"/>
+        </w:numPr>
+      </w:pPr>
+      <w:r>
+        <w:t xml:space="preserve">To check the contents of the </w:t>
+      </w:r>
+      <w:proofErr w:type="spellStart"/>
+      <w:r>
+        <w:t>config.yml</w:t>
+      </w:r>
+      <w:proofErr w:type="spellEnd"/>
+      <w:r>
+        <w:t xml:space="preserve"> file in the running container of ‘</w:t>
+      </w:r>
+      <w:r>
+        <w:rPr>
+          <w:b/>
+        </w:rPr>
+        <w:t>registry:2</w:t>
+      </w:r>
+      <w:r>
+        <w:t>’, first do:</w:t>
+      </w:r>
+      <w:r>
+        <w:br/>
+      </w:r>
+      <w:r>
+        <w:br/>
+      </w:r>
+      <w:proofErr w:type="spellStart"/>
+      <w:r>
+        <w:rPr>
+          <w:b/>
+        </w:rPr>
+        <w:t>docker</w:t>
+      </w:r>
+      <w:proofErr w:type="spellEnd"/>
+      <w:r>
+        <w:rPr>
+          <w:b/>
+        </w:rPr>
+        <w:t xml:space="preserve"> container ls</w:t>
+      </w:r>
+      <w:r>
+        <w:br/>
+      </w:r>
+      <w:r>
+        <w:br/>
+        <w:t>to get the CONTAINER ID, and use it in the following command:</w:t>
+      </w:r>
+      <w:r>
+        <w:br/>
+      </w:r>
+      <w:r>
+        <w:br/>
+      </w:r>
+      <w:proofErr w:type="spellStart"/>
+      <w:r>
+        <w:rPr>
+          <w:b/>
+        </w:rPr>
         <w:lastRenderedPageBreak/>
-        <w:t xml:space="preserve">Launch the </w:t>
-      </w:r>
-      <w:proofErr w:type="spellStart"/>
-      <w:r>
         <w:t>docker</w:t>
       </w:r>
       <w:proofErr w:type="spellEnd"/>
       <w:r>
-        <w:t xml:space="preserve"> registry with:</w:t>
-      </w:r>
-      <w:r>
-        <w:br/>
-      </w:r>
-      <w:r>
-        <w:br/>
-      </w:r>
-      <w:proofErr w:type="spellStart"/>
-      <w:r>
-        <w:rPr>
-          <w:b/>
-        </w:rPr>
-        <w:t>sudo</w:t>
+        <w:rPr>
+          <w:b/>
+        </w:rPr>
+        <w:t xml:space="preserve"> exec -</w:t>
+      </w:r>
+      <w:proofErr w:type="spellStart"/>
+      <w:r>
+        <w:rPr>
+          <w:b/>
+        </w:rPr>
+        <w:t>ti</w:t>
       </w:r>
       <w:proofErr w:type="spellEnd"/>
       <w:r>
@@ -1176,6 +1957,32 @@
         </w:rPr>
         <w:t xml:space="preserve"> </w:t>
       </w:r>
+      <w:r>
+        <w:rPr>
+          <w:b/>
+        </w:rPr>
+        <w:t>&lt;CONTAINER ID&gt;</w:t>
+      </w:r>
+      <w:r>
+        <w:rPr>
+          <w:b/>
+        </w:rPr>
+        <w:t xml:space="preserve"> cat /</w:t>
+      </w:r>
+      <w:proofErr w:type="spellStart"/>
+      <w:r>
+        <w:rPr>
+          <w:b/>
+        </w:rPr>
+        <w:t>etc</w:t>
+      </w:r>
+      <w:proofErr w:type="spellEnd"/>
+      <w:r>
+        <w:rPr>
+          <w:b/>
+        </w:rPr>
+        <w:t>/</w:t>
+      </w:r>
       <w:proofErr w:type="spellStart"/>
       <w:r>
         <w:rPr>
@@ -1188,22 +1995,16 @@
         <w:rPr>
           <w:b/>
         </w:rPr>
-        <w:t xml:space="preserve">-compose -f </w:t>
-      </w:r>
-      <w:proofErr w:type="spellStart"/>
-      <w:r>
-        <w:rPr>
-          <w:b/>
-        </w:rPr>
-        <w:t>docker-compose.yml</w:t>
-      </w:r>
-      <w:proofErr w:type="spellEnd"/>
-      <w:r>
-        <w:rPr>
-          <w:b/>
-        </w:rPr>
-        <w:t xml:space="preserve"> up -d</w:t>
-      </w:r>
+        <w:t>/registry/</w:t>
+      </w:r>
+      <w:proofErr w:type="spellStart"/>
+      <w:r>
+        <w:rPr>
+          <w:b/>
+        </w:rPr>
+        <w:t>config.yml</w:t>
+      </w:r>
+      <w:proofErr w:type="spellEnd"/>
       <w:r>
         <w:br/>
       </w:r>
@@ -1663,7 +2464,6 @@
         <w:rPr>
           <w:b/>
         </w:rPr>
-        <w:lastRenderedPageBreak/>
         <w:t>docker</w:t>
       </w:r>
       <w:proofErr w:type="spellEnd"/>
@@ -1686,6 +2486,7 @@
         </w:numPr>
       </w:pPr>
       <w:r>
+        <w:lastRenderedPageBreak/>
         <w:t>Run it to confirm:</w:t>
       </w:r>
       <w:r>
@@ -2198,7 +2999,6 @@
         <w:spacing w:before="100" w:beforeAutospacing="1" w:after="100" w:afterAutospacing="1" w:line="240" w:lineRule="auto"/>
       </w:pPr>
       <w:r>
-        <w:lastRenderedPageBreak/>
         <w:t>If HTTPS is available but the certificate is invalid, ignore the error about the certificate.</w:t>
       </w:r>
     </w:p>
@@ -2211,6 +3011,7 @@
         <w:spacing w:before="100" w:beforeAutospacing="1" w:after="100" w:afterAutospacing="1" w:line="240" w:lineRule="auto"/>
       </w:pPr>
       <w:r>
+        <w:lastRenderedPageBreak/>
         <w:t>If HTTPS is not available, fall back to HTTP.</w:t>
       </w:r>
       <w:r>
@@ -2265,13 +3066,11 @@
         <w:t>Docker can eat up a lot of disk space</w:t>
       </w:r>
       <w:r>
-        <w:t xml:space="preserve">. This can be reclaimed with these commands, </w:t>
-      </w:r>
-      <w:proofErr w:type="spellStart"/>
-      <w:r>
-        <w:t>bu</w:t>
-      </w:r>
-      <w:proofErr w:type="spellEnd"/>
+        <w:t>. This can be reclaimed with these commands, bu</w:t>
+      </w:r>
+      <w:r>
+        <w:t>t</w:t>
+      </w:r>
       <w:r>
         <w:t xml:space="preserve"> first check current free disc space with:</w:t>
       </w:r>
@@ -2443,8 +3242,1905 @@
       <w:r>
         <w:br/>
       </w:r>
+    </w:p>
+    <w:p/>
+    <w:p>
+      <w:pPr>
+        <w:pStyle w:val="Title"/>
+      </w:pPr>
+      <w:r>
+        <w:t>Alternative web GUI</w:t>
+      </w:r>
+      <w:r>
+        <w:t>’s</w:t>
+      </w:r>
+      <w:r>
+        <w:t>:</w:t>
+      </w:r>
+    </w:p>
+    <w:p/>
+    <w:p>
+      <w:pPr>
+        <w:rPr>
+          <w:b/>
+        </w:rPr>
+      </w:pPr>
+      <w:proofErr w:type="spellStart"/>
+      <w:proofErr w:type="gramStart"/>
+      <w:r>
+        <w:rPr>
+          <w:b/>
+          <w:sz w:val="32"/>
+        </w:rPr>
+        <w:t>docker</w:t>
+      </w:r>
+      <w:proofErr w:type="spellEnd"/>
+      <w:r>
+        <w:rPr>
+          <w:b/>
+          <w:sz w:val="32"/>
+        </w:rPr>
+        <w:t>-registry-browser</w:t>
+      </w:r>
+      <w:proofErr w:type="gramEnd"/>
+    </w:p>
+    <w:p/>
+    <w:p>
+      <w:r>
+        <w:t>This allows de</w:t>
+      </w:r>
+      <w:r>
+        <w:t>leting of tags</w:t>
+      </w:r>
+      <w:r>
+        <w:t>.</w:t>
+      </w:r>
+    </w:p>
+    <w:p>
+      <w:r>
+        <w:t>It also allows looking at contents of image, for example:</w:t>
+      </w:r>
+    </w:p>
+    <w:p>
+      <w:r>
+        <w:rPr>
+          <w:noProof/>
+          <w:lang w:eastAsia="en-GB"/>
+        </w:rPr>
+        <w:lastRenderedPageBreak/>
+        <w:drawing>
+          <wp:inline distT="0" distB="0" distL="0" distR="0" wp14:anchorId="49F77E87" wp14:editId="7D4A8EBB">
+            <wp:extent cx="5731510" cy="7324090"/>
+            <wp:effectExtent l="0" t="0" r="2540" b="0"/>
+            <wp:docPr id="1" name="Picture 1"/>
+            <wp:cNvGraphicFramePr>
+              <a:graphicFrameLocks xmlns:a="http://schemas.openxmlformats.org/drawingml/2006/main" noChangeAspect="1"/>
+            </wp:cNvGraphicFramePr>
+            <a:graphic xmlns:a="http://schemas.openxmlformats.org/drawingml/2006/main">
+              <a:graphicData uri="http://schemas.openxmlformats.org/drawingml/2006/picture">
+                <pic:pic xmlns:pic="http://schemas.openxmlformats.org/drawingml/2006/picture">
+                  <pic:nvPicPr>
+                    <pic:cNvPr id="1" name=""/>
+                    <pic:cNvPicPr/>
+                  </pic:nvPicPr>
+                  <pic:blipFill>
+                    <a:blip r:embed="rId7"/>
+                    <a:stretch>
+                      <a:fillRect/>
+                    </a:stretch>
+                  </pic:blipFill>
+                  <pic:spPr>
+                    <a:xfrm>
+                      <a:off x="0" y="0"/>
+                      <a:ext cx="5731510" cy="7324090"/>
+                    </a:xfrm>
+                    <a:prstGeom prst="rect">
+                      <a:avLst/>
+                    </a:prstGeom>
+                  </pic:spPr>
+                </pic:pic>
+              </a:graphicData>
+            </a:graphic>
+          </wp:inline>
+        </w:drawing>
+      </w:r>
+    </w:p>
+    <w:p/>
+    <w:p>
+      <w:pPr>
+        <w:rPr>
+          <w:b/>
+        </w:rPr>
+      </w:pPr>
+      <w:r>
+        <w:rPr>
+          <w:b/>
+          <w:sz w:val="28"/>
+        </w:rPr>
+        <w:t>To install and test:</w:t>
+      </w:r>
+    </w:p>
+    <w:p/>
+    <w:p>
+      <w:r>
+        <w:t xml:space="preserve">In: </w:t>
+      </w:r>
+      <w:r>
+        <w:rPr>
+          <w:b/>
+        </w:rPr>
+        <w:t>/</w:t>
+      </w:r>
+      <w:proofErr w:type="spellStart"/>
+      <w:r>
+        <w:rPr>
+          <w:b/>
+        </w:rPr>
+        <w:t>mnt</w:t>
+      </w:r>
+      <w:proofErr w:type="spellEnd"/>
+      <w:r>
+        <w:rPr>
+          <w:b/>
+        </w:rPr>
+        <w:t>/S3andSQS/</w:t>
+      </w:r>
+      <w:proofErr w:type="spellStart"/>
+      <w:r>
+        <w:rPr>
+          <w:b/>
+        </w:rPr>
+        <w:t>tmp</w:t>
+      </w:r>
+      <w:proofErr w:type="spellEnd"/>
+      <w:r>
+        <w:rPr>
+          <w:b/>
+        </w:rPr>
+        <w:t>/</w:t>
+      </w:r>
+    </w:p>
+    <w:p>
+      <w:r>
+        <w:t xml:space="preserve">Create directory: </w:t>
+      </w:r>
+      <w:proofErr w:type="spellStart"/>
+      <w:r>
+        <w:rPr>
+          <w:b/>
+        </w:rPr>
+        <w:t>docker</w:t>
+      </w:r>
+      <w:proofErr w:type="spellEnd"/>
+      <w:r>
+        <w:rPr>
+          <w:b/>
+        </w:rPr>
+        <w:t>-browser</w:t>
+      </w:r>
+    </w:p>
+    <w:p>
+      <w:r>
+        <w:lastRenderedPageBreak/>
+        <w:t>And cd into it and do:</w:t>
+      </w:r>
+    </w:p>
+    <w:p>
+      <w:pPr>
+        <w:rPr>
+          <w:b/>
+        </w:rPr>
+      </w:pPr>
+      <w:proofErr w:type="gramStart"/>
+      <w:r>
+        <w:rPr>
+          <w:b/>
+        </w:rPr>
+        <w:t>git</w:t>
+      </w:r>
+      <w:proofErr w:type="gramEnd"/>
+      <w:r>
+        <w:rPr>
+          <w:b/>
+        </w:rPr>
+        <w:t xml:space="preserve"> clone </w:t>
+      </w:r>
+      <w:hyperlink r:id="rId8" w:history="1">
+        <w:r>
+          <w:rPr>
+            <w:rStyle w:val="Hyperlink"/>
+            <w:b/>
+          </w:rPr>
+          <w:t>https://github.com/klausmeyer/docker-registry-browser.git</w:t>
+        </w:r>
+      </w:hyperlink>
+    </w:p>
+    <w:p/>
+    <w:p>
+      <w:r>
+        <w:t xml:space="preserve">Then cd into: </w:t>
+      </w:r>
+      <w:proofErr w:type="spellStart"/>
+      <w:r>
+        <w:rPr>
+          <w:b/>
+        </w:rPr>
+        <w:t>docker</w:t>
+      </w:r>
+      <w:proofErr w:type="spellEnd"/>
+      <w:r>
+        <w:rPr>
+          <w:b/>
+        </w:rPr>
+        <w:t>-registry-browser</w:t>
+      </w:r>
+    </w:p>
+    <w:p/>
+    <w:p>
+      <w:r>
+        <w:t xml:space="preserve">Then in its </w:t>
+      </w:r>
+      <w:proofErr w:type="spellStart"/>
+      <w:r>
+        <w:rPr>
+          <w:b/>
+        </w:rPr>
+        <w:t>Dockerfile</w:t>
+      </w:r>
+      <w:proofErr w:type="spellEnd"/>
+      <w:r>
+        <w:t xml:space="preserve"> change its port as:</w:t>
+      </w:r>
+    </w:p>
+    <w:p>
+      <w:pPr>
+        <w:rPr>
+          <w:b/>
+        </w:rPr>
+      </w:pPr>
+      <w:r>
+        <w:rPr>
+          <w:b/>
+        </w:rPr>
+        <w:t>ENV PORT 9090</w:t>
+      </w:r>
+    </w:p>
+    <w:p/>
+    <w:p>
+      <w:r>
+        <w:t xml:space="preserve">Then adjust the </w:t>
+      </w:r>
+      <w:proofErr w:type="spellStart"/>
+      <w:r>
+        <w:rPr>
+          <w:b/>
+        </w:rPr>
+        <w:t>docker-compose.yml</w:t>
+      </w:r>
+      <w:proofErr w:type="spellEnd"/>
+      <w:r>
+        <w:t xml:space="preserve"> file to be:</w:t>
+      </w:r>
+    </w:p>
+    <w:p>
+      <w:pPr>
+        <w:spacing w:after="0"/>
+        <w:rPr>
+          <w:b/>
+        </w:rPr>
+      </w:pPr>
+      <w:proofErr w:type="gramStart"/>
+      <w:r>
+        <w:rPr>
+          <w:b/>
+        </w:rPr>
+        <w:t>version</w:t>
+      </w:r>
+      <w:proofErr w:type="gramEnd"/>
+      <w:r>
+        <w:rPr>
+          <w:b/>
+        </w:rPr>
+        <w:t>: "3"</w:t>
+      </w:r>
+    </w:p>
+    <w:p>
+      <w:pPr>
+        <w:spacing w:after="0"/>
+        <w:rPr>
+          <w:b/>
+        </w:rPr>
+      </w:pPr>
+    </w:p>
+    <w:p>
+      <w:pPr>
+        <w:spacing w:after="0"/>
+        <w:rPr>
+          <w:b/>
+        </w:rPr>
+      </w:pPr>
+      <w:proofErr w:type="gramStart"/>
+      <w:r>
+        <w:rPr>
+          <w:b/>
+        </w:rPr>
+        <w:t>services</w:t>
+      </w:r>
+      <w:proofErr w:type="gramEnd"/>
+      <w:r>
+        <w:rPr>
+          <w:b/>
+        </w:rPr>
+        <w:t>:</w:t>
+      </w:r>
+    </w:p>
+    <w:p>
+      <w:pPr>
+        <w:spacing w:after="0"/>
+        <w:rPr>
+          <w:b/>
+        </w:rPr>
+      </w:pPr>
+    </w:p>
+    <w:p>
+      <w:pPr>
+        <w:spacing w:after="0"/>
+        <w:rPr>
+          <w:b/>
+        </w:rPr>
+      </w:pPr>
+      <w:r>
+        <w:rPr>
+          <w:b/>
+        </w:rPr>
+        <w:t xml:space="preserve">  </w:t>
+      </w:r>
+      <w:proofErr w:type="gramStart"/>
+      <w:r>
+        <w:rPr>
+          <w:b/>
+        </w:rPr>
+        <w:t>frontend</w:t>
+      </w:r>
+      <w:proofErr w:type="gramEnd"/>
+      <w:r>
+        <w:rPr>
+          <w:b/>
+        </w:rPr>
+        <w:t>:</w:t>
+      </w:r>
+    </w:p>
+    <w:p>
+      <w:pPr>
+        <w:spacing w:after="0"/>
+        <w:rPr>
+          <w:b/>
+        </w:rPr>
+      </w:pPr>
+      <w:r>
+        <w:rPr>
+          <w:b/>
+        </w:rPr>
+        <w:t xml:space="preserve">    </w:t>
+      </w:r>
+      <w:proofErr w:type="gramStart"/>
+      <w:r>
+        <w:rPr>
+          <w:b/>
+        </w:rPr>
+        <w:t>build</w:t>
+      </w:r>
+      <w:proofErr w:type="gramEnd"/>
+      <w:r>
+        <w:rPr>
+          <w:b/>
+        </w:rPr>
+        <w:t>: .</w:t>
+      </w:r>
+    </w:p>
+    <w:p>
+      <w:pPr>
+        <w:spacing w:after="0"/>
+        <w:rPr>
+          <w:b/>
+        </w:rPr>
+      </w:pPr>
+      <w:r>
+        <w:rPr>
+          <w:b/>
+        </w:rPr>
+        <w:t xml:space="preserve">    </w:t>
+      </w:r>
+      <w:proofErr w:type="gramStart"/>
+      <w:r>
+        <w:rPr>
+          <w:b/>
+        </w:rPr>
+        <w:t>environment</w:t>
+      </w:r>
+      <w:proofErr w:type="gramEnd"/>
+      <w:r>
+        <w:rPr>
+          <w:b/>
+        </w:rPr>
+        <w:t>:</w:t>
+      </w:r>
+    </w:p>
+    <w:p>
+      <w:pPr>
+        <w:spacing w:after="0"/>
+        <w:rPr>
+          <w:b/>
+        </w:rPr>
+      </w:pPr>
+      <w:r>
+        <w:rPr>
+          <w:b/>
+        </w:rPr>
+        <w:t xml:space="preserve">      - "DOCKER_REGISTRY_URL=http://192.168.124.162:5000"</w:t>
+      </w:r>
+    </w:p>
+    <w:p>
+      <w:pPr>
+        <w:spacing w:after="0"/>
+        <w:rPr>
+          <w:b/>
+        </w:rPr>
+      </w:pPr>
+      <w:r>
+        <w:rPr>
+          <w:b/>
+        </w:rPr>
+        <w:t xml:space="preserve">      - "ENABLE_DELETE_IMAGES=true"</w:t>
+      </w:r>
+    </w:p>
+    <w:p>
+      <w:pPr>
+        <w:spacing w:after="0"/>
+        <w:rPr>
+          <w:b/>
+        </w:rPr>
+      </w:pPr>
+      <w:r>
+        <w:rPr>
+          <w:b/>
+        </w:rPr>
+        <w:t xml:space="preserve">      - "PUBLIC_REGISTRY_URL=localhost</w:t>
+      </w:r>
+      <w:proofErr w:type="gramStart"/>
+      <w:r>
+        <w:rPr>
+          <w:b/>
+        </w:rPr>
+        <w:t>:5000</w:t>
+      </w:r>
+      <w:proofErr w:type="gramEnd"/>
+      <w:r>
+        <w:rPr>
+          <w:b/>
+        </w:rPr>
+        <w:t>"</w:t>
+      </w:r>
+    </w:p>
+    <w:p>
+      <w:pPr>
+        <w:spacing w:after="0"/>
+        <w:rPr>
+          <w:b/>
+        </w:rPr>
+      </w:pPr>
+      <w:r>
+        <w:rPr>
+          <w:b/>
+        </w:rPr>
+        <w:t xml:space="preserve">    </w:t>
+      </w:r>
+      <w:proofErr w:type="gramStart"/>
+      <w:r>
+        <w:rPr>
+          <w:b/>
+        </w:rPr>
+        <w:t>ports</w:t>
+      </w:r>
+      <w:proofErr w:type="gramEnd"/>
+      <w:r>
+        <w:rPr>
+          <w:b/>
+        </w:rPr>
+        <w:t>:</w:t>
+      </w:r>
+    </w:p>
+    <w:p>
+      <w:pPr>
+        <w:spacing w:after="0"/>
+        <w:rPr>
+          <w:b/>
+        </w:rPr>
+      </w:pPr>
+      <w:r>
+        <w:rPr>
+          <w:b/>
+        </w:rPr>
+        <w:t xml:space="preserve">      - "9090:9090"</w:t>
+      </w:r>
+    </w:p>
+    <w:p>
+      <w:pPr>
+        <w:spacing w:after="0"/>
+        <w:rPr>
+          <w:b/>
+        </w:rPr>
+      </w:pPr>
+    </w:p>
+    <w:p>
+      <w:pPr>
+        <w:spacing w:after="0"/>
+        <w:rPr>
+          <w:b/>
+        </w:rPr>
+      </w:pPr>
+      <w:r>
+        <w:rPr>
+          <w:b/>
+        </w:rPr>
+        <w:t xml:space="preserve">  # </w:t>
+      </w:r>
+      <w:proofErr w:type="gramStart"/>
+      <w:r>
+        <w:rPr>
+          <w:b/>
+        </w:rPr>
+        <w:t>backend</w:t>
+      </w:r>
+      <w:proofErr w:type="gramEnd"/>
+      <w:r>
+        <w:rPr>
+          <w:b/>
+        </w:rPr>
+        <w:t>:</w:t>
+      </w:r>
+    </w:p>
+    <w:p>
+      <w:pPr>
+        <w:spacing w:after="0"/>
+        <w:rPr>
+          <w:b/>
+        </w:rPr>
+      </w:pPr>
+      <w:r>
+        <w:rPr>
+          <w:b/>
+        </w:rPr>
+        <w:t xml:space="preserve">  #   </w:t>
+      </w:r>
+      <w:proofErr w:type="gramStart"/>
+      <w:r>
+        <w:rPr>
+          <w:b/>
+        </w:rPr>
+        <w:t>image</w:t>
+      </w:r>
+      <w:proofErr w:type="gramEnd"/>
+      <w:r>
+        <w:rPr>
+          <w:b/>
+        </w:rPr>
+        <w:t>: registry:2</w:t>
+      </w:r>
+    </w:p>
+    <w:p>
+      <w:pPr>
+        <w:spacing w:after="0"/>
+        <w:rPr>
+          <w:b/>
+        </w:rPr>
+      </w:pPr>
+      <w:r>
+        <w:rPr>
+          <w:b/>
+        </w:rPr>
+        <w:t xml:space="preserve">  #   </w:t>
+      </w:r>
+      <w:proofErr w:type="gramStart"/>
+      <w:r>
+        <w:rPr>
+          <w:b/>
+        </w:rPr>
+        <w:t>environment</w:t>
+      </w:r>
+      <w:proofErr w:type="gramEnd"/>
+      <w:r>
+        <w:rPr>
+          <w:b/>
+        </w:rPr>
+        <w:t>:</w:t>
+      </w:r>
+    </w:p>
+    <w:p>
+      <w:pPr>
+        <w:spacing w:after="0"/>
+        <w:rPr>
+          <w:b/>
+        </w:rPr>
+      </w:pPr>
+      <w:r>
+        <w:rPr>
+          <w:b/>
+        </w:rPr>
+        <w:t xml:space="preserve">  #     - "REGISTRY_STORAGE_DELETE_ENABLED=true"</w:t>
+      </w:r>
+    </w:p>
+    <w:p>
+      <w:pPr>
+        <w:spacing w:after="0"/>
+        <w:rPr>
+          <w:b/>
+        </w:rPr>
+      </w:pPr>
+      <w:r>
+        <w:rPr>
+          <w:b/>
+        </w:rPr>
+        <w:t xml:space="preserve">  #   </w:t>
+      </w:r>
+      <w:proofErr w:type="gramStart"/>
+      <w:r>
+        <w:rPr>
+          <w:b/>
+        </w:rPr>
+        <w:t>ports</w:t>
+      </w:r>
+      <w:proofErr w:type="gramEnd"/>
+      <w:r>
+        <w:rPr>
+          <w:b/>
+        </w:rPr>
+        <w:t>:</w:t>
+      </w:r>
+    </w:p>
+    <w:p>
+      <w:pPr>
+        <w:spacing w:after="0"/>
+        <w:rPr>
+          <w:b/>
+        </w:rPr>
+      </w:pPr>
+      <w:r>
+        <w:rPr>
+          <w:b/>
+        </w:rPr>
+        <w:t xml:space="preserve">  #     - "5050:5000"</w:t>
+      </w:r>
+    </w:p>
+    <w:p/>
+    <w:p>
+      <w:r>
+        <w:t xml:space="preserve">And finally </w:t>
+      </w:r>
+      <w:r>
+        <w:t xml:space="preserve">test </w:t>
+      </w:r>
+      <w:r>
+        <w:t>run it with:</w:t>
+      </w:r>
+    </w:p>
+    <w:p>
+      <w:pPr>
+        <w:rPr>
+          <w:b/>
+        </w:rPr>
+      </w:pPr>
+      <w:proofErr w:type="spellStart"/>
+      <w:proofErr w:type="gramStart"/>
+      <w:r>
+        <w:rPr>
+          <w:b/>
+        </w:rPr>
+        <w:t>docker</w:t>
+      </w:r>
+      <w:proofErr w:type="spellEnd"/>
+      <w:proofErr w:type="gramEnd"/>
+      <w:r>
+        <w:rPr>
+          <w:b/>
+        </w:rPr>
+        <w:t xml:space="preserve"> compose -f </w:t>
+      </w:r>
+      <w:proofErr w:type="spellStart"/>
+      <w:r>
+        <w:rPr>
+          <w:b/>
+        </w:rPr>
+        <w:t>docker-compose.yml</w:t>
+      </w:r>
+      <w:proofErr w:type="spellEnd"/>
+      <w:r>
+        <w:rPr>
+          <w:b/>
+        </w:rPr>
+        <w:t xml:space="preserve"> up</w:t>
+      </w:r>
+    </w:p>
+    <w:p>
+      <w:r>
+        <w:t>Or, to install it permanently:</w:t>
+      </w:r>
+    </w:p>
+    <w:p>
+      <w:proofErr w:type="spellStart"/>
+      <w:proofErr w:type="gramStart"/>
+      <w:r>
+        <w:rPr>
+          <w:b/>
+        </w:rPr>
+        <w:t>sudo</w:t>
+      </w:r>
+      <w:proofErr w:type="spellEnd"/>
+      <w:proofErr w:type="gramEnd"/>
+      <w:r>
+        <w:rPr>
+          <w:b/>
+        </w:rPr>
+        <w:t xml:space="preserve"> </w:t>
+      </w:r>
+      <w:proofErr w:type="spellStart"/>
+      <w:r>
+        <w:rPr>
+          <w:b/>
+        </w:rPr>
+        <w:t>docker</w:t>
+      </w:r>
+      <w:proofErr w:type="spellEnd"/>
+      <w:r>
+        <w:rPr>
+          <w:b/>
+        </w:rPr>
+        <w:t xml:space="preserve">-compose -f </w:t>
+      </w:r>
+      <w:proofErr w:type="spellStart"/>
+      <w:r>
+        <w:rPr>
+          <w:b/>
+        </w:rPr>
+        <w:t>docker-compose.yml</w:t>
+      </w:r>
+      <w:proofErr w:type="spellEnd"/>
+      <w:r>
+        <w:rPr>
+          <w:b/>
+        </w:rPr>
+        <w:t xml:space="preserve"> up -d</w:t>
+      </w:r>
+    </w:p>
+    <w:p/>
+    <w:p>
+      <w:r>
+        <w:t>Then in browser access it at:</w:t>
+      </w:r>
+    </w:p>
+    <w:p>
+      <w:pPr>
+        <w:rPr>
+          <w:b/>
+        </w:rPr>
+      </w:pPr>
+      <w:hyperlink r:id="rId9" w:history="1">
+        <w:r>
+          <w:rPr>
+            <w:rStyle w:val="Hyperlink"/>
+            <w:b/>
+          </w:rPr>
+          <w:t>http://run3:9090/</w:t>
+        </w:r>
+      </w:hyperlink>
+    </w:p>
+    <w:p>
+      <w:r>
+        <w:t>-=-=-</w:t>
+      </w:r>
+    </w:p>
+    <w:p/>
+    <w:p>
+      <w:pPr>
+        <w:rPr>
+          <w:b/>
+        </w:rPr>
+      </w:pPr>
+      <w:proofErr w:type="spellStart"/>
+      <w:proofErr w:type="gramStart"/>
+      <w:r>
+        <w:rPr>
+          <w:b/>
+          <w:sz w:val="32"/>
+        </w:rPr>
+        <w:lastRenderedPageBreak/>
+        <w:t>docker</w:t>
+      </w:r>
+      <w:proofErr w:type="spellEnd"/>
+      <w:r>
+        <w:rPr>
+          <w:b/>
+          <w:sz w:val="32"/>
+        </w:rPr>
+        <w:t>-</w:t>
+      </w:r>
+      <w:r>
+        <w:rPr>
+          <w:b/>
+          <w:sz w:val="32"/>
+        </w:rPr>
+        <w:t>registry-</w:t>
+      </w:r>
+      <w:proofErr w:type="spellStart"/>
+      <w:r>
+        <w:rPr>
+          <w:b/>
+          <w:sz w:val="32"/>
+        </w:rPr>
+        <w:t>ui</w:t>
+      </w:r>
+      <w:proofErr w:type="spellEnd"/>
+      <w:proofErr w:type="gramEnd"/>
+    </w:p>
+    <w:p/>
+    <w:p>
+      <w:r>
+        <w:t>This allows deleting of tags.</w:t>
+      </w:r>
+    </w:p>
+    <w:p>
+      <w:r>
+        <w:t>It also allows looking at contents of image, for example:</w:t>
+      </w:r>
+    </w:p>
+    <w:p>
+      <w:r>
+        <w:t>(One needs to hold down the shift key and use the mouse scroll wheel to scroll the text to the left to be able to see the waste bin delete icon):</w:t>
+      </w:r>
+    </w:p>
+    <w:p>
+      <w:r>
+        <w:rPr>
+          <w:noProof/>
+          <w:lang w:eastAsia="en-GB"/>
+        </w:rPr>
+        <w:drawing>
+          <wp:inline distT="0" distB="0" distL="0" distR="0" wp14:anchorId="3851C952" wp14:editId="2B4152C8">
+            <wp:extent cx="5731510" cy="3534410"/>
+            <wp:effectExtent l="0" t="0" r="2540" b="8890"/>
+            <wp:docPr id="2" name="Picture 2"/>
+            <wp:cNvGraphicFramePr>
+              <a:graphicFrameLocks xmlns:a="http://schemas.openxmlformats.org/drawingml/2006/main" noChangeAspect="1"/>
+            </wp:cNvGraphicFramePr>
+            <a:graphic xmlns:a="http://schemas.openxmlformats.org/drawingml/2006/main">
+              <a:graphicData uri="http://schemas.openxmlformats.org/drawingml/2006/picture">
+                <pic:pic xmlns:pic="http://schemas.openxmlformats.org/drawingml/2006/picture">
+                  <pic:nvPicPr>
+                    <pic:cNvPr id="1" name=""/>
+                    <pic:cNvPicPr/>
+                  </pic:nvPicPr>
+                  <pic:blipFill>
+                    <a:blip r:embed="rId10"/>
+                    <a:stretch>
+                      <a:fillRect/>
+                    </a:stretch>
+                  </pic:blipFill>
+                  <pic:spPr>
+                    <a:xfrm>
+                      <a:off x="0" y="0"/>
+                      <a:ext cx="5731510" cy="3534410"/>
+                    </a:xfrm>
+                    <a:prstGeom prst="rect">
+                      <a:avLst/>
+                    </a:prstGeom>
+                  </pic:spPr>
+                </pic:pic>
+              </a:graphicData>
+            </a:graphic>
+          </wp:inline>
+        </w:drawing>
+      </w:r>
+    </w:p>
+    <w:p/>
+    <w:p>
+      <w:pPr>
+        <w:rPr>
+          <w:b/>
+        </w:rPr>
+      </w:pPr>
+      <w:r>
+        <w:rPr>
+          <w:b/>
+          <w:sz w:val="28"/>
+        </w:rPr>
+        <w:t>To install and test:</w:t>
+      </w:r>
+    </w:p>
+    <w:p/>
+    <w:p>
+      <w:r>
+        <w:t xml:space="preserve">In: </w:t>
+      </w:r>
+      <w:r>
+        <w:rPr>
+          <w:b/>
+        </w:rPr>
+        <w:t>/</w:t>
+      </w:r>
+      <w:proofErr w:type="spellStart"/>
+      <w:r>
+        <w:rPr>
+          <w:b/>
+        </w:rPr>
+        <w:t>mnt</w:t>
+      </w:r>
+      <w:proofErr w:type="spellEnd"/>
+      <w:r>
+        <w:rPr>
+          <w:b/>
+        </w:rPr>
+        <w:t>/S3andSQS/</w:t>
+      </w:r>
+      <w:proofErr w:type="spellStart"/>
+      <w:r>
+        <w:rPr>
+          <w:b/>
+        </w:rPr>
+        <w:t>tmp</w:t>
+      </w:r>
+      <w:proofErr w:type="spellEnd"/>
+      <w:r>
+        <w:rPr>
+          <w:b/>
+        </w:rPr>
+        <w:t>/</w:t>
+      </w:r>
+    </w:p>
+    <w:p>
+      <w:r>
+        <w:t xml:space="preserve">Create directory: </w:t>
+      </w:r>
+      <w:proofErr w:type="spellStart"/>
+      <w:r>
+        <w:rPr>
+          <w:b/>
+        </w:rPr>
+        <w:t>joxit</w:t>
+      </w:r>
+      <w:proofErr w:type="spellEnd"/>
+      <w:r>
+        <w:rPr>
+          <w:b/>
+        </w:rPr>
+        <w:t>-</w:t>
+      </w:r>
+      <w:proofErr w:type="spellStart"/>
+      <w:r>
+        <w:rPr>
+          <w:b/>
+        </w:rPr>
+        <w:t>docker</w:t>
+      </w:r>
+      <w:proofErr w:type="spellEnd"/>
+      <w:r>
+        <w:rPr>
+          <w:b/>
+        </w:rPr>
+        <w:t>-registry-</w:t>
+      </w:r>
+      <w:proofErr w:type="spellStart"/>
+      <w:r>
+        <w:rPr>
+          <w:b/>
+        </w:rPr>
+        <w:t>ui</w:t>
+      </w:r>
+      <w:proofErr w:type="spellEnd"/>
+    </w:p>
+    <w:p>
+      <w:r>
+        <w:t xml:space="preserve">And cd into it and create file </w:t>
+      </w:r>
+      <w:proofErr w:type="spellStart"/>
+      <w:r>
+        <w:rPr>
+          <w:b/>
+        </w:rPr>
+        <w:t>docker-compose.yml</w:t>
+      </w:r>
+      <w:proofErr w:type="spellEnd"/>
+      <w:r>
+        <w:t>:</w:t>
+      </w:r>
+      <w:r>
+        <w:t xml:space="preserve"> </w:t>
+      </w:r>
+    </w:p>
+    <w:p>
+      <w:r>
+        <w:t xml:space="preserve">Then </w:t>
+      </w:r>
+      <w:r>
+        <w:t>put the following into it</w:t>
+      </w:r>
+      <w:r>
+        <w:t>:</w:t>
+      </w:r>
+    </w:p>
+    <w:p>
+      <w:pPr>
+        <w:spacing w:after="0"/>
+        <w:rPr>
+          <w:b/>
+        </w:rPr>
+      </w:pPr>
+      <w:proofErr w:type="gramStart"/>
+      <w:r>
+        <w:rPr>
+          <w:b/>
+        </w:rPr>
+        <w:t>version</w:t>
+      </w:r>
+      <w:proofErr w:type="gramEnd"/>
+      <w:r>
+        <w:rPr>
+          <w:b/>
+        </w:rPr>
+        <w:t>: '3.8'</w:t>
+      </w:r>
+    </w:p>
+    <w:p>
+      <w:pPr>
+        <w:spacing w:after="0"/>
+        <w:rPr>
+          <w:b/>
+        </w:rPr>
+      </w:pPr>
+    </w:p>
+    <w:p>
+      <w:pPr>
+        <w:spacing w:after="0"/>
+        <w:rPr>
+          <w:b/>
+        </w:rPr>
+      </w:pPr>
+      <w:proofErr w:type="gramStart"/>
+      <w:r>
+        <w:rPr>
+          <w:b/>
+        </w:rPr>
+        <w:t>services</w:t>
+      </w:r>
+      <w:proofErr w:type="gramEnd"/>
+      <w:r>
+        <w:rPr>
+          <w:b/>
+        </w:rPr>
+        <w:t>:</w:t>
+      </w:r>
+    </w:p>
+    <w:p>
+      <w:pPr>
+        <w:spacing w:after="0"/>
+        <w:rPr>
+          <w:b/>
+        </w:rPr>
+      </w:pPr>
+      <w:r>
+        <w:rPr>
+          <w:b/>
+        </w:rPr>
+        <w:t xml:space="preserve">  </w:t>
+      </w:r>
+      <w:proofErr w:type="gramStart"/>
+      <w:r>
+        <w:rPr>
+          <w:b/>
+        </w:rPr>
+        <w:t>registry-</w:t>
+      </w:r>
+      <w:proofErr w:type="spellStart"/>
+      <w:r>
+        <w:rPr>
+          <w:b/>
+        </w:rPr>
+        <w:t>ui</w:t>
+      </w:r>
+      <w:proofErr w:type="spellEnd"/>
+      <w:proofErr w:type="gramEnd"/>
+      <w:r>
+        <w:rPr>
+          <w:b/>
+        </w:rPr>
+        <w:t>:</w:t>
+      </w:r>
+    </w:p>
+    <w:p>
+      <w:pPr>
+        <w:spacing w:after="0"/>
+        <w:rPr>
+          <w:b/>
+        </w:rPr>
+      </w:pPr>
+      <w:r>
+        <w:rPr>
+          <w:b/>
+        </w:rPr>
+        <w:t xml:space="preserve">    </w:t>
+      </w:r>
+      <w:proofErr w:type="gramStart"/>
+      <w:r>
+        <w:rPr>
+          <w:b/>
+        </w:rPr>
+        <w:t>image</w:t>
+      </w:r>
+      <w:proofErr w:type="gramEnd"/>
+      <w:r>
+        <w:rPr>
+          <w:b/>
+        </w:rPr>
+        <w:t xml:space="preserve">: </w:t>
+      </w:r>
+      <w:proofErr w:type="spellStart"/>
+      <w:r>
+        <w:rPr>
+          <w:b/>
+        </w:rPr>
+        <w:t>joxit</w:t>
+      </w:r>
+      <w:proofErr w:type="spellEnd"/>
+      <w:r>
+        <w:rPr>
+          <w:b/>
+        </w:rPr>
+        <w:t>/</w:t>
+      </w:r>
+      <w:proofErr w:type="spellStart"/>
+      <w:r>
+        <w:rPr>
+          <w:b/>
+        </w:rPr>
+        <w:t>docker-registry-ui:main</w:t>
+      </w:r>
+      <w:proofErr w:type="spellEnd"/>
+    </w:p>
+    <w:p>
+      <w:pPr>
+        <w:spacing w:after="0"/>
+        <w:rPr>
+          <w:b/>
+        </w:rPr>
+      </w:pPr>
+      <w:r>
+        <w:rPr>
+          <w:b/>
+        </w:rPr>
+        <w:t xml:space="preserve">    </w:t>
+      </w:r>
+      <w:proofErr w:type="gramStart"/>
+      <w:r>
+        <w:rPr>
+          <w:b/>
+        </w:rPr>
+        <w:t>restart</w:t>
+      </w:r>
+      <w:proofErr w:type="gramEnd"/>
+      <w:r>
+        <w:rPr>
+          <w:b/>
+        </w:rPr>
+        <w:t>: always</w:t>
+      </w:r>
+    </w:p>
+    <w:p>
+      <w:pPr>
+        <w:spacing w:after="0"/>
+        <w:rPr>
+          <w:b/>
+        </w:rPr>
+      </w:pPr>
+      <w:r>
+        <w:rPr>
+          <w:b/>
+        </w:rPr>
+        <w:t xml:space="preserve">    </w:t>
+      </w:r>
+      <w:proofErr w:type="gramStart"/>
+      <w:r>
+        <w:rPr>
+          <w:b/>
+        </w:rPr>
+        <w:t>ports</w:t>
+      </w:r>
+      <w:proofErr w:type="gramEnd"/>
+      <w:r>
+        <w:rPr>
+          <w:b/>
+        </w:rPr>
+        <w:t>:</w:t>
+      </w:r>
+    </w:p>
+    <w:p>
+      <w:pPr>
+        <w:spacing w:after="0"/>
+        <w:rPr>
+          <w:b/>
+        </w:rPr>
+      </w:pPr>
+      <w:r>
+        <w:rPr>
+          <w:b/>
+        </w:rPr>
+        <w:t xml:space="preserve">      - 9099:80</w:t>
+      </w:r>
+    </w:p>
+    <w:p>
+      <w:pPr>
+        <w:spacing w:after="0"/>
+        <w:rPr>
+          <w:b/>
+        </w:rPr>
+      </w:pPr>
+      <w:r>
+        <w:rPr>
+          <w:b/>
+        </w:rPr>
+        <w:lastRenderedPageBreak/>
+        <w:t xml:space="preserve">    </w:t>
+      </w:r>
+      <w:proofErr w:type="gramStart"/>
+      <w:r>
+        <w:rPr>
+          <w:b/>
+        </w:rPr>
+        <w:t>environment</w:t>
+      </w:r>
+      <w:proofErr w:type="gramEnd"/>
+      <w:r>
+        <w:rPr>
+          <w:b/>
+        </w:rPr>
+        <w:t>:</w:t>
+      </w:r>
+    </w:p>
+    <w:p>
+      <w:pPr>
+        <w:spacing w:after="0"/>
+        <w:rPr>
+          <w:b/>
+        </w:rPr>
+      </w:pPr>
+      <w:r>
+        <w:rPr>
+          <w:b/>
+        </w:rPr>
+        <w:t xml:space="preserve">      - SINGLE_REGISTRY=true</w:t>
+      </w:r>
+    </w:p>
+    <w:p>
+      <w:pPr>
+        <w:spacing w:after="0"/>
+        <w:rPr>
+          <w:b/>
+        </w:rPr>
+      </w:pPr>
+      <w:r>
+        <w:rPr>
+          <w:b/>
+        </w:rPr>
+        <w:t xml:space="preserve">      - REGISTRY_TITLE=Docker Registry UI</w:t>
+      </w:r>
+    </w:p>
+    <w:p>
+      <w:pPr>
+        <w:spacing w:after="0"/>
+        <w:rPr>
+          <w:b/>
+        </w:rPr>
+      </w:pPr>
+      <w:r>
+        <w:rPr>
+          <w:b/>
+        </w:rPr>
+        <w:t xml:space="preserve">      - DELETE_IMAGES=true</w:t>
+      </w:r>
+    </w:p>
+    <w:p>
+      <w:pPr>
+        <w:spacing w:after="0"/>
+        <w:rPr>
+          <w:b/>
+        </w:rPr>
+      </w:pPr>
+      <w:r>
+        <w:rPr>
+          <w:b/>
+        </w:rPr>
+        <w:t xml:space="preserve">      - SHOW_CONTENT_DIGEST=true</w:t>
+      </w:r>
+    </w:p>
+    <w:p>
+      <w:pPr>
+        <w:spacing w:after="0"/>
+        <w:rPr>
+          <w:b/>
+        </w:rPr>
+      </w:pPr>
+      <w:r>
+        <w:rPr>
+          <w:b/>
+        </w:rPr>
+        <w:t xml:space="preserve">      - NGINX_PROXY_PASS_URL=http://192.168.124.162:5000</w:t>
+      </w:r>
+    </w:p>
+    <w:p>
+      <w:pPr>
+        <w:spacing w:after="0"/>
+        <w:rPr>
+          <w:b/>
+        </w:rPr>
+      </w:pPr>
+      <w:r>
+        <w:rPr>
+          <w:b/>
+        </w:rPr>
+        <w:t xml:space="preserve">      - SHOW_CATALOG_NB_TAGS=true</w:t>
+      </w:r>
+    </w:p>
+    <w:p>
+      <w:pPr>
+        <w:spacing w:after="0"/>
+        <w:rPr>
+          <w:b/>
+        </w:rPr>
+      </w:pPr>
+      <w:r>
+        <w:rPr>
+          <w:b/>
+        </w:rPr>
+        <w:t xml:space="preserve">      - CATALOG_MIN_BRANCHES=1</w:t>
+      </w:r>
+    </w:p>
+    <w:p>
+      <w:pPr>
+        <w:spacing w:after="0"/>
+        <w:rPr>
+          <w:b/>
+        </w:rPr>
+      </w:pPr>
+      <w:r>
+        <w:rPr>
+          <w:b/>
+        </w:rPr>
+        <w:t xml:space="preserve">      - CATALOG_MAX_BRANCHES=1</w:t>
+      </w:r>
+    </w:p>
+    <w:p>
+      <w:pPr>
+        <w:spacing w:after="0"/>
+        <w:rPr>
+          <w:b/>
+        </w:rPr>
+      </w:pPr>
+      <w:r>
+        <w:rPr>
+          <w:b/>
+        </w:rPr>
+        <w:t xml:space="preserve">      - TAGLIST_PAGE_SIZE=100</w:t>
+      </w:r>
+    </w:p>
+    <w:p>
+      <w:pPr>
+        <w:spacing w:after="0"/>
+        <w:rPr>
+          <w:b/>
+        </w:rPr>
+      </w:pPr>
+      <w:r>
+        <w:rPr>
+          <w:b/>
+        </w:rPr>
+        <w:t xml:space="preserve">      - REGISTRY_SECURED=false</w:t>
+      </w:r>
+    </w:p>
+    <w:p>
+      <w:pPr>
+        <w:spacing w:after="0"/>
+        <w:rPr>
+          <w:b/>
+        </w:rPr>
+      </w:pPr>
+      <w:r>
+        <w:rPr>
+          <w:b/>
+        </w:rPr>
+        <w:t xml:space="preserve">      - CATALOG_ELEMENTS_LIMIT=1000</w:t>
+      </w:r>
+    </w:p>
+    <w:p>
+      <w:pPr>
+        <w:spacing w:after="0"/>
+        <w:rPr>
+          <w:b/>
+        </w:rPr>
+      </w:pPr>
+      <w:r>
+        <w:rPr>
+          <w:b/>
+        </w:rPr>
+        <w:t xml:space="preserve">    </w:t>
+      </w:r>
+      <w:proofErr w:type="spellStart"/>
+      <w:r>
+        <w:rPr>
+          <w:b/>
+        </w:rPr>
+        <w:t>container_name</w:t>
+      </w:r>
+      <w:proofErr w:type="spellEnd"/>
+      <w:r>
+        <w:rPr>
+          <w:b/>
+        </w:rPr>
+        <w:t>: registry-</w:t>
+      </w:r>
+      <w:proofErr w:type="spellStart"/>
+      <w:r>
+        <w:rPr>
+          <w:b/>
+        </w:rPr>
+        <w:t>ui</w:t>
+      </w:r>
+      <w:proofErr w:type="spellEnd"/>
+    </w:p>
+    <w:p/>
+    <w:p>
+      <w:r>
+        <w:t>And finally test run it with:</w:t>
+      </w:r>
+    </w:p>
+    <w:p>
+      <w:pPr>
+        <w:rPr>
+          <w:b/>
+        </w:rPr>
+      </w:pPr>
+      <w:proofErr w:type="spellStart"/>
+      <w:proofErr w:type="gramStart"/>
+      <w:r>
+        <w:rPr>
+          <w:b/>
+        </w:rPr>
+        <w:t>docker</w:t>
+      </w:r>
+      <w:proofErr w:type="spellEnd"/>
+      <w:proofErr w:type="gramEnd"/>
+      <w:r>
+        <w:rPr>
+          <w:b/>
+        </w:rPr>
+        <w:t xml:space="preserve"> compose -f </w:t>
+      </w:r>
+      <w:proofErr w:type="spellStart"/>
+      <w:r>
+        <w:rPr>
+          <w:b/>
+        </w:rPr>
+        <w:t>docker-compose.yml</w:t>
+      </w:r>
+      <w:proofErr w:type="spellEnd"/>
+      <w:r>
+        <w:rPr>
+          <w:b/>
+        </w:rPr>
+        <w:t xml:space="preserve"> up</w:t>
+      </w:r>
+    </w:p>
+    <w:p>
+      <w:r>
+        <w:t>Or, to install it permanently:</w:t>
+      </w:r>
+    </w:p>
+    <w:p>
+      <w:proofErr w:type="spellStart"/>
+      <w:proofErr w:type="gramStart"/>
+      <w:r>
+        <w:rPr>
+          <w:b/>
+        </w:rPr>
+        <w:t>sudo</w:t>
+      </w:r>
+      <w:proofErr w:type="spellEnd"/>
+      <w:proofErr w:type="gramEnd"/>
+      <w:r>
+        <w:rPr>
+          <w:b/>
+        </w:rPr>
+        <w:t xml:space="preserve"> </w:t>
+      </w:r>
+      <w:proofErr w:type="spellStart"/>
+      <w:r>
+        <w:rPr>
+          <w:b/>
+        </w:rPr>
+        <w:t>docker</w:t>
+      </w:r>
+      <w:proofErr w:type="spellEnd"/>
+      <w:r>
+        <w:rPr>
+          <w:b/>
+        </w:rPr>
+        <w:t xml:space="preserve">-compose -f </w:t>
+      </w:r>
+      <w:proofErr w:type="spellStart"/>
+      <w:r>
+        <w:rPr>
+          <w:b/>
+        </w:rPr>
+        <w:t>docker-compose.yml</w:t>
+      </w:r>
+      <w:proofErr w:type="spellEnd"/>
+      <w:r>
+        <w:rPr>
+          <w:b/>
+        </w:rPr>
+        <w:t xml:space="preserve"> up -d</w:t>
+      </w:r>
+    </w:p>
+    <w:p/>
+    <w:p>
+      <w:r>
+        <w:t>Then in browser access it at:</w:t>
+      </w:r>
+    </w:p>
+    <w:p>
+      <w:pPr>
+        <w:rPr>
+          <w:b/>
+        </w:rPr>
+      </w:pPr>
+      <w:hyperlink r:id="rId11" w:history="1">
+        <w:r>
+          <w:rPr>
+            <w:rStyle w:val="Hyperlink"/>
+            <w:b/>
+          </w:rPr>
+          <w:t>http://run3:9099/</w:t>
+        </w:r>
+      </w:hyperlink>
+    </w:p>
+    <w:p>
+      <w:r>
+        <w:t>-=-=-</w:t>
+      </w:r>
+    </w:p>
+    <w:p/>
+    <w:p>
+      <w:r>
+        <w:rPr>
+          <w:b/>
+          <w:sz w:val="32"/>
+          <w:u w:val="single"/>
+        </w:rPr>
+        <w:t>Garbage collection</w:t>
+      </w:r>
+      <w:r>
+        <w:rPr>
+          <w:b/>
+          <w:sz w:val="32"/>
+          <w:u w:val="single"/>
+        </w:rPr>
+        <w:t xml:space="preserve"> after deleting Containers in</w:t>
+      </w:r>
+      <w:r>
+        <w:rPr>
+          <w:b/>
+          <w:sz w:val="32"/>
+          <w:u w:val="single"/>
+        </w:rPr>
+        <w:t>:</w:t>
+      </w:r>
+      <w:r>
+        <w:t xml:space="preserve"> </w:t>
+      </w:r>
+    </w:p>
+    <w:p>
+      <w:pPr>
+        <w:ind w:firstLine="720"/>
+        <w:rPr>
+          <w:b/>
+        </w:rPr>
+      </w:pPr>
+      <w:proofErr w:type="spellStart"/>
+      <w:proofErr w:type="gramStart"/>
+      <w:r>
+        <w:rPr>
+          <w:b/>
+          <w:sz w:val="32"/>
+        </w:rPr>
+        <w:t>docker</w:t>
+      </w:r>
+      <w:proofErr w:type="spellEnd"/>
+      <w:r>
+        <w:rPr>
+          <w:b/>
+          <w:sz w:val="32"/>
+        </w:rPr>
+        <w:t>-</w:t>
+      </w:r>
+      <w:r>
+        <w:rPr>
+          <w:b/>
+          <w:sz w:val="32"/>
+        </w:rPr>
+        <w:t>registry-</w:t>
+      </w:r>
+      <w:proofErr w:type="spellStart"/>
+      <w:r>
+        <w:rPr>
+          <w:b/>
+          <w:sz w:val="32"/>
+        </w:rPr>
+        <w:t>ui</w:t>
+      </w:r>
+      <w:proofErr w:type="spellEnd"/>
+      <w:proofErr w:type="gramEnd"/>
+    </w:p>
+    <w:p/>
+    <w:p>
+      <w:r>
+        <w:t>See:</w:t>
+      </w:r>
       <w:bookmarkStart w:id="0" w:name="_GoBack"/>
       <w:bookmarkEnd w:id="0"/>
+    </w:p>
+    <w:p>
+      <w:hyperlink r:id="rId12" w:history="1">
+        <w:r>
+          <w:rPr>
+            <w:rStyle w:val="Hyperlink"/>
+          </w:rPr>
+          <w:t>https://docs.docker.com/registry/garbage-collection/</w:t>
+        </w:r>
+      </w:hyperlink>
+    </w:p>
+    <w:p/>
+    <w:p>
+      <w:r>
+        <w:t xml:space="preserve">To do the garbage collection, first get the ID for </w:t>
+      </w:r>
+      <w:r>
+        <w:t>container ‘</w:t>
+      </w:r>
+      <w:r>
+        <w:rPr>
+          <w:b/>
+        </w:rPr>
+        <w:t>registry</w:t>
+      </w:r>
+      <w:proofErr w:type="gramStart"/>
+      <w:r>
+        <w:rPr>
+          <w:b/>
+        </w:rPr>
+        <w:t>:2</w:t>
+      </w:r>
+      <w:r>
+        <w:rPr>
+          <w:b/>
+        </w:rPr>
+        <w:t>.8.2</w:t>
+      </w:r>
+      <w:r>
+        <w:t>’</w:t>
+      </w:r>
+      <w:proofErr w:type="gramEnd"/>
+      <w:r>
+        <w:t>:</w:t>
+      </w:r>
+      <w:r>
+        <w:br/>
+      </w:r>
+      <w:r>
+        <w:br/>
+      </w:r>
+      <w:proofErr w:type="spellStart"/>
+      <w:r>
+        <w:rPr>
+          <w:b/>
+        </w:rPr>
+        <w:t>docker</w:t>
+      </w:r>
+      <w:proofErr w:type="spellEnd"/>
+      <w:r>
+        <w:rPr>
+          <w:b/>
+        </w:rPr>
+        <w:t xml:space="preserve"> container ls</w:t>
+      </w:r>
+      <w:r>
+        <w:br/>
+      </w:r>
+      <w:r>
+        <w:br/>
+        <w:t>to get the CONTAINER ID, and use it in the following command:</w:t>
+      </w:r>
+    </w:p>
+    <w:p>
+      <w:pPr>
+        <w:rPr>
+          <w:b/>
+        </w:rPr>
+      </w:pPr>
+      <w:proofErr w:type="spellStart"/>
+      <w:proofErr w:type="gramStart"/>
+      <w:r>
+        <w:rPr>
+          <w:b/>
+        </w:rPr>
+        <w:t>docker</w:t>
+      </w:r>
+      <w:proofErr w:type="spellEnd"/>
+      <w:proofErr w:type="gramEnd"/>
+      <w:r>
+        <w:rPr>
+          <w:b/>
+        </w:rPr>
+        <w:t xml:space="preserve"> exec -</w:t>
+      </w:r>
+      <w:proofErr w:type="spellStart"/>
+      <w:r>
+        <w:rPr>
+          <w:b/>
+        </w:rPr>
+        <w:t>ti</w:t>
+      </w:r>
+      <w:proofErr w:type="spellEnd"/>
+      <w:r>
+        <w:rPr>
+          <w:b/>
+        </w:rPr>
+        <w:t xml:space="preserve"> &lt;CONTAINER ID&gt; bin/registry garbage-collect --dry-run /</w:t>
+      </w:r>
+      <w:proofErr w:type="spellStart"/>
+      <w:r>
+        <w:rPr>
+          <w:b/>
+        </w:rPr>
+        <w:t>etc</w:t>
+      </w:r>
+      <w:proofErr w:type="spellEnd"/>
+      <w:r>
+        <w:rPr>
+          <w:b/>
+        </w:rPr>
+        <w:t>/</w:t>
+      </w:r>
+      <w:proofErr w:type="spellStart"/>
+      <w:r>
+        <w:rPr>
+          <w:b/>
+        </w:rPr>
+        <w:t>docker</w:t>
+      </w:r>
+      <w:proofErr w:type="spellEnd"/>
+      <w:r>
+        <w:rPr>
+          <w:b/>
+        </w:rPr>
+        <w:t>/registry/</w:t>
+      </w:r>
+      <w:proofErr w:type="spellStart"/>
+      <w:r>
+        <w:rPr>
+          <w:b/>
+        </w:rPr>
+        <w:t>config.ym</w:t>
+      </w:r>
+      <w:r>
+        <w:rPr>
+          <w:b/>
+        </w:rPr>
+        <w:t>l</w:t>
+      </w:r>
+      <w:proofErr w:type="spellEnd"/>
+    </w:p>
+    <w:p>
+      <w:r>
+        <w:t>And if you are happy with what it can delete, run it without the ‘—dry-run’:</w:t>
+      </w:r>
+    </w:p>
+    <w:p>
+      <w:pPr>
+        <w:rPr>
+          <w:b/>
+        </w:rPr>
+      </w:pPr>
+      <w:proofErr w:type="spellStart"/>
+      <w:proofErr w:type="gramStart"/>
+      <w:r>
+        <w:rPr>
+          <w:b/>
+        </w:rPr>
+        <w:lastRenderedPageBreak/>
+        <w:t>docker</w:t>
+      </w:r>
+      <w:proofErr w:type="spellEnd"/>
+      <w:proofErr w:type="gramEnd"/>
+      <w:r>
+        <w:rPr>
+          <w:b/>
+        </w:rPr>
+        <w:t xml:space="preserve"> exec -</w:t>
+      </w:r>
+      <w:proofErr w:type="spellStart"/>
+      <w:r>
+        <w:rPr>
+          <w:b/>
+        </w:rPr>
+        <w:t>ti</w:t>
+      </w:r>
+      <w:proofErr w:type="spellEnd"/>
+      <w:r>
+        <w:rPr>
+          <w:b/>
+        </w:rPr>
+        <w:t xml:space="preserve"> </w:t>
+      </w:r>
+      <w:r>
+        <w:rPr>
+          <w:b/>
+        </w:rPr>
+        <w:t>&lt;CONTAINER ID&gt;</w:t>
+      </w:r>
+      <w:r>
+        <w:rPr>
+          <w:b/>
+        </w:rPr>
+        <w:t xml:space="preserve"> bin/registry garbage-collect /</w:t>
+      </w:r>
+      <w:proofErr w:type="spellStart"/>
+      <w:r>
+        <w:rPr>
+          <w:b/>
+        </w:rPr>
+        <w:t>etc</w:t>
+      </w:r>
+      <w:proofErr w:type="spellEnd"/>
+      <w:r>
+        <w:rPr>
+          <w:b/>
+        </w:rPr>
+        <w:t>/</w:t>
+      </w:r>
+      <w:proofErr w:type="spellStart"/>
+      <w:r>
+        <w:rPr>
+          <w:b/>
+        </w:rPr>
+        <w:t>docker</w:t>
+      </w:r>
+      <w:proofErr w:type="spellEnd"/>
+      <w:r>
+        <w:rPr>
+          <w:b/>
+        </w:rPr>
+        <w:t>/registry/</w:t>
+      </w:r>
+      <w:proofErr w:type="spellStart"/>
+      <w:r>
+        <w:rPr>
+          <w:b/>
+        </w:rPr>
+        <w:t>config.yml</w:t>
+      </w:r>
+      <w:proofErr w:type="spellEnd"/>
+    </w:p>
+    <w:p>
+      <w:r>
+        <w:t>-=-=-</w:t>
+      </w:r>
     </w:p>
     <w:sectPr>
       <w:pgSz w:w="11906" w:h="16838"/>
@@ -4907,6 +7603,40 @@
     <w:basedOn w:val="DefaultParagraphFont"/>
     <w:rsid w:val="006E61AD"/>
   </w:style>
+  <w:style w:type="paragraph" w:styleId="Title">
+    <w:name w:val="Title"/>
+    <w:basedOn w:val="Normal"/>
+    <w:next w:val="Normal"/>
+    <w:link w:val="TitleChar"/>
+    <w:uiPriority w:val="10"/>
+    <w:qFormat/>
+    <w:rsid w:val="00A9064B"/>
+    <w:pPr>
+      <w:spacing w:after="0" w:line="240" w:lineRule="auto"/>
+      <w:contextualSpacing/>
+    </w:pPr>
+    <w:rPr>
+      <w:rFonts w:asciiTheme="majorHAnsi" w:eastAsiaTheme="majorEastAsia" w:hAnsiTheme="majorHAnsi" w:cstheme="majorBidi"/>
+      <w:spacing w:val="-10"/>
+      <w:kern w:val="28"/>
+      <w:sz w:val="56"/>
+      <w:szCs w:val="56"/>
+    </w:rPr>
+  </w:style>
+  <w:style w:type="character" w:customStyle="1" w:styleId="TitleChar">
+    <w:name w:val="Title Char"/>
+    <w:basedOn w:val="DefaultParagraphFont"/>
+    <w:link w:val="Title"/>
+    <w:uiPriority w:val="10"/>
+    <w:rsid w:val="00A9064B"/>
+    <w:rPr>
+      <w:rFonts w:asciiTheme="majorHAnsi" w:eastAsiaTheme="majorEastAsia" w:hAnsiTheme="majorHAnsi" w:cstheme="majorBidi"/>
+      <w:spacing w:val="-10"/>
+      <w:kern w:val="28"/>
+      <w:sz w:val="56"/>
+      <w:szCs w:val="56"/>
+    </w:rPr>
+  </w:style>
 </w:styles>
 </file>
 

</xml_diff>